<commit_message>
Cambio en la gramatica para permitir el uso de IDs para las expresiones de lista
</commit_message>
<xml_diff>
--- a/Gramatica para programa web.docx
+++ b/Gramatica para programa web.docx
@@ -132,6 +132,9 @@
       <w:r>
         <w:t>Explista</w:t>
       </w:r>
+      <w:r>
+        <w:t>oid</w:t>
+      </w:r>
       <w:proofErr w:type="spellEnd"/>
       <w:r>
         <w:t xml:space="preserve"> parentesis2 | </w:t>
@@ -162,6 +165,9 @@
       <w:r>
         <w:t>Explista</w:t>
       </w:r>
+      <w:r>
+        <w:t>oid</w:t>
+      </w:r>
       <w:proofErr w:type="spellEnd"/>
       <w:r>
         <w:t xml:space="preserve"> </w:t>
@@ -174,6 +180,24 @@
       </w:r>
     </w:p>
     <w:p>
+      <w:proofErr w:type="spellStart"/>
+      <w:r>
+        <w:t>Explistaoid</w:t>
+      </w:r>
+      <w:proofErr w:type="spellEnd"/>
+      <w:r>
+        <w:t xml:space="preserve"> -&gt; </w:t>
+      </w:r>
+      <w:proofErr w:type="spellStart"/>
+      <w:r>
+        <w:t>Explista</w:t>
+      </w:r>
+      <w:proofErr w:type="spellEnd"/>
+      <w:r>
+        <w:t xml:space="preserve"> | id.</w:t>
+      </w:r>
+    </w:p>
+    <w:p>
       <w:r>
         <w:t xml:space="preserve">Lista -&gt; corchete1 </w:t>
       </w:r>
@@ -190,6 +214,11 @@
       </w:r>
     </w:p>
     <w:p>
+      <w:pPr>
+        <w:rPr>
+          <w:lang w:val="es-ES"/>
+        </w:rPr>
+      </w:pPr>
       <w:proofErr w:type="spellStart"/>
       <w:r>
         <w:t>Listanum</w:t>
@@ -229,43 +258,268 @@
       <w:proofErr w:type="gramEnd"/>
     </w:p>
     <w:p>
-      <w:proofErr w:type="spellStart"/>
-      <w:r>
+      <w:pPr>
+        <w:rPr>
+          <w:lang w:val="en-US"/>
+        </w:rPr>
+      </w:pPr>
+      <w:proofErr w:type="spellStart"/>
+      <w:r>
+        <w:rPr>
+          <w:lang w:val="en-US"/>
+        </w:rPr>
         <w:t>Exparit</w:t>
       </w:r>
       <w:proofErr w:type="spellEnd"/>
       <w:r>
+        <w:rPr>
+          <w:lang w:val="en-US"/>
+        </w:rPr>
+        <w:t xml:space="preserve"> -&gt; first parentesis1 </w:t>
+      </w:r>
+      <w:proofErr w:type="spellStart"/>
+      <w:r>
+        <w:rPr>
+          <w:lang w:val="en-US"/>
+        </w:rPr>
+        <w:t>Explista</w:t>
+      </w:r>
+      <w:r>
+        <w:rPr>
+          <w:lang w:val="en-US"/>
+        </w:rPr>
+        <w:t>oid</w:t>
+      </w:r>
+      <w:proofErr w:type="spellEnd"/>
+      <w:r>
+        <w:rPr>
+          <w:lang w:val="en-US"/>
+        </w:rPr>
+        <w:t xml:space="preserve"> parentesis2</w:t>
+      </w:r>
+      <w:r>
+        <w:rPr>
+          <w:lang w:val="en-US"/>
+        </w:rPr>
+        <w:t xml:space="preserve"> Exparit2 | co</w:t>
+      </w:r>
+      <w:r>
+        <w:rPr>
+          <w:lang w:val="en-US"/>
+        </w:rPr>
+        <w:t xml:space="preserve">nsent Exparit2 | id Exparit2 | parentesis1 </w:t>
+      </w:r>
+      <w:proofErr w:type="spellStart"/>
+      <w:r>
+        <w:rPr>
+          <w:lang w:val="en-US"/>
+        </w:rPr>
+        <w:t>Exparit</w:t>
+      </w:r>
+      <w:proofErr w:type="spellEnd"/>
+      <w:r>
+        <w:rPr>
+          <w:lang w:val="en-US"/>
+        </w:rPr>
+        <w:t xml:space="preserve"> parentesis2</w:t>
+      </w:r>
+      <w:r>
+        <w:rPr>
+          <w:lang w:val="en-US"/>
+        </w:rPr>
+        <w:t xml:space="preserve"> Exparit2.</w:t>
+      </w:r>
+    </w:p>
+    <w:p>
+      <w:pPr>
+        <w:rPr>
+          <w:lang w:val="en-US"/>
+        </w:rPr>
+      </w:pPr>
+      <w:r>
+        <w:rPr>
+          <w:lang w:val="en-US"/>
+        </w:rPr>
+        <w:t xml:space="preserve">Exparit2 -&gt; </w:t>
+      </w:r>
+      <w:proofErr w:type="spellStart"/>
+      <w:r>
+        <w:rPr>
+          <w:lang w:val="en-US"/>
+        </w:rPr>
+        <w:t>oparit</w:t>
+      </w:r>
+      <w:proofErr w:type="spellEnd"/>
+      <w:r>
+        <w:rPr>
+          <w:lang w:val="en-US"/>
+        </w:rPr>
+        <w:t xml:space="preserve"> </w:t>
+      </w:r>
+      <w:proofErr w:type="spellStart"/>
+      <w:r>
+        <w:rPr>
+          <w:lang w:val="en-US"/>
+        </w:rPr>
+        <w:t>Exparit</w:t>
+      </w:r>
+      <w:proofErr w:type="spellEnd"/>
+      <w:r>
+        <w:rPr>
+          <w:lang w:val="en-US"/>
+        </w:rPr>
+        <w:t xml:space="preserve"> </w:t>
+      </w:r>
+      <w:proofErr w:type="gramStart"/>
+      <w:r>
+        <w:rPr>
+          <w:lang w:val="en-US"/>
+        </w:rPr>
+        <w:t>| .</w:t>
+      </w:r>
+      <w:proofErr w:type="gramEnd"/>
+    </w:p>
+    <w:p>
+      <w:pPr>
+        <w:rPr>
+          <w:lang w:val="en-US"/>
+        </w:rPr>
+      </w:pPr>
+      <w:proofErr w:type="spellStart"/>
+      <w:proofErr w:type="gramStart"/>
+      <w:r>
+        <w:rPr>
+          <w:lang w:val="en-US"/>
+        </w:rPr>
+        <w:t>Lectura</w:t>
+      </w:r>
+      <w:proofErr w:type="spellEnd"/>
+      <w:r>
+        <w:rPr>
+          <w:lang w:val="en-US"/>
+        </w:rPr>
         <w:t xml:space="preserve"> -&gt; </w:t>
       </w:r>
       <w:proofErr w:type="spellStart"/>
       <w:r>
-        <w:t>first</w:t>
-      </w:r>
-      <w:proofErr w:type="spellEnd"/>
-      <w:r>
-        <w:t xml:space="preserve"> parentesis1 </w:t>
-      </w:r>
-      <w:proofErr w:type="spellStart"/>
-      <w:r>
-        <w:t>Explista</w:t>
-      </w:r>
-      <w:proofErr w:type="spellEnd"/>
-      <w:r>
-        <w:t xml:space="preserve"> parentesis2</w:t>
-      </w:r>
-      <w:r>
-        <w:t xml:space="preserve"> Exparit2 | </w:t>
-      </w:r>
-      <w:proofErr w:type="spellStart"/>
-      <w:r>
-        <w:t>co</w:t>
-      </w:r>
-      <w:r>
-        <w:t>nsent</w:t>
-      </w:r>
-      <w:proofErr w:type="spellEnd"/>
-      <w:r>
-        <w:t xml:space="preserve"> Exparit2 | id Exparit2 | parentesis1 </w:t>
+        <w:rPr>
+          <w:lang w:val="en-US"/>
+        </w:rPr>
+        <w:t>LeerE</w:t>
+      </w:r>
+      <w:proofErr w:type="spellEnd"/>
+      <w:r>
+        <w:rPr>
+          <w:lang w:val="en-US"/>
+        </w:rPr>
+        <w:t xml:space="preserve"> | </w:t>
+      </w:r>
+      <w:proofErr w:type="spellStart"/>
+      <w:r>
+        <w:rPr>
+          <w:lang w:val="en-US"/>
+        </w:rPr>
+        <w:t>LeerL</w:t>
+      </w:r>
+      <w:proofErr w:type="spellEnd"/>
+      <w:r>
+        <w:rPr>
+          <w:lang w:val="en-US"/>
+        </w:rPr>
+        <w:t>.</w:t>
+      </w:r>
+      <w:proofErr w:type="gramEnd"/>
+    </w:p>
+    <w:p>
+      <w:proofErr w:type="spellStart"/>
+      <w:r>
+        <w:t>LeerE</w:t>
+      </w:r>
+      <w:proofErr w:type="spellEnd"/>
+      <w:r>
+        <w:t xml:space="preserve"> -&gt; </w:t>
+      </w:r>
+      <w:proofErr w:type="spellStart"/>
+      <w:r>
+        <w:t>leerEntero</w:t>
+      </w:r>
+      <w:proofErr w:type="spellEnd"/>
+      <w:r>
+        <w:t xml:space="preserve"> parentesis1</w:t>
+      </w:r>
+      <w:r>
+        <w:t xml:space="preserve"> cadena </w:t>
+      </w:r>
+      <w:r>
+        <w:t>coma id parentesis2</w:t>
+      </w:r>
+      <w:r>
+        <w:t>.</w:t>
+      </w:r>
+    </w:p>
+    <w:p>
+      <w:proofErr w:type="spellStart"/>
+      <w:r>
+        <w:t>LeerL</w:t>
+      </w:r>
+      <w:proofErr w:type="spellEnd"/>
+      <w:r>
+        <w:t xml:space="preserve"> -&gt; </w:t>
+      </w:r>
+      <w:proofErr w:type="spellStart"/>
+      <w:r>
+        <w:t>leerLista</w:t>
+      </w:r>
+      <w:proofErr w:type="spellEnd"/>
+      <w:r>
+        <w:t xml:space="preserve"> parentesis1 cadena coma id parentesis2</w:t>
+      </w:r>
+      <w:r>
+        <w:t>.</w:t>
+      </w:r>
+    </w:p>
+    <w:p>
+      <w:r>
+        <w:t xml:space="preserve">Escritura -&gt; </w:t>
+      </w:r>
+      <w:r>
+        <w:t xml:space="preserve">escribir parentesis1 cadena coma </w:t>
+      </w:r>
+      <w:proofErr w:type="spellStart"/>
+      <w:r>
+        <w:t>Expresion</w:t>
+      </w:r>
+      <w:proofErr w:type="spellEnd"/>
+      <w:r>
+        <w:t xml:space="preserve"> parentesis2.</w:t>
+      </w:r>
+    </w:p>
+    <w:p>
+      <w:r>
+        <w:t xml:space="preserve">Condicional -&gt; si </w:t>
+      </w:r>
+      <w:proofErr w:type="spellStart"/>
+      <w:r>
+        <w:t>Condicion</w:t>
+      </w:r>
+      <w:proofErr w:type="spellEnd"/>
+      <w:r>
+        <w:t xml:space="preserve"> entonces Programa Condicional1.</w:t>
+      </w:r>
+    </w:p>
+    <w:p>
+      <w:r>
+        <w:t>Condicional1 -&gt; fin | sino Programa fin.</w:t>
+      </w:r>
+    </w:p>
+    <w:p>
+      <w:proofErr w:type="spellStart"/>
+      <w:r>
+        <w:t>Condicion</w:t>
+      </w:r>
+      <w:proofErr w:type="spellEnd"/>
+      <w:r>
+        <w:t xml:space="preserve"> -&gt; </w:t>
       </w:r>
       <w:proofErr w:type="spellStart"/>
       <w:r>
@@ -273,247 +527,47 @@
       </w:r>
       <w:proofErr w:type="spellEnd"/>
       <w:r>
-        <w:t xml:space="preserve"> parentesis2</w:t>
-      </w:r>
-      <w:r>
-        <w:t xml:space="preserve"> Exparit2.</w:t>
-      </w:r>
-    </w:p>
-    <w:p>
-      <w:pPr>
-        <w:rPr>
-          <w:lang w:val="en-US"/>
-        </w:rPr>
-      </w:pPr>
-      <w:r>
-        <w:rPr>
-          <w:lang w:val="en-US"/>
-        </w:rPr>
-        <w:t xml:space="preserve">Exparit2 -&gt; </w:t>
-      </w:r>
-      <w:proofErr w:type="spellStart"/>
-      <w:r>
-        <w:rPr>
-          <w:lang w:val="en-US"/>
-        </w:rPr>
-        <w:t>oparit</w:t>
-      </w:r>
-      <w:proofErr w:type="spellEnd"/>
-      <w:r>
-        <w:rPr>
-          <w:lang w:val="en-US"/>
-        </w:rPr>
         <w:t xml:space="preserve"> </w:t>
       </w:r>
       <w:proofErr w:type="spellStart"/>
       <w:r>
-        <w:rPr>
-          <w:lang w:val="en-US"/>
-        </w:rPr>
+        <w:t>oprel</w:t>
+      </w:r>
+      <w:proofErr w:type="spellEnd"/>
+      <w:r>
+        <w:t xml:space="preserve"> </w:t>
+      </w:r>
+      <w:proofErr w:type="spellStart"/>
+      <w:r>
         <w:t>Exparit</w:t>
       </w:r>
       <w:proofErr w:type="spellEnd"/>
       <w:r>
-        <w:rPr>
-          <w:lang w:val="en-US"/>
-        </w:rPr>
+        <w:t xml:space="preserve"> | </w:t>
+      </w:r>
+      <w:proofErr w:type="spellStart"/>
+      <w:r>
+        <w:t>null</w:t>
+      </w:r>
+      <w:proofErr w:type="spellEnd"/>
+      <w:r>
+        <w:t xml:space="preserve"> parentesis1</w:t>
+      </w:r>
+      <w:r>
         <w:t xml:space="preserve"> </w:t>
       </w:r>
-      <w:proofErr w:type="gramStart"/>
-      <w:r>
-        <w:rPr>
-          <w:lang w:val="en-US"/>
-        </w:rPr>
-        <w:t>| .</w:t>
-      </w:r>
-      <w:proofErr w:type="gramEnd"/>
-    </w:p>
-    <w:p>
-      <w:pPr>
-        <w:rPr>
-          <w:lang w:val="en-US"/>
-        </w:rPr>
-      </w:pPr>
-      <w:proofErr w:type="spellStart"/>
-      <w:proofErr w:type="gramStart"/>
-      <w:r>
-        <w:rPr>
-          <w:lang w:val="en-US"/>
-        </w:rPr>
-        <w:t>Lectura</w:t>
-      </w:r>
-      <w:proofErr w:type="spellEnd"/>
-      <w:r>
-        <w:rPr>
-          <w:lang w:val="en-US"/>
-        </w:rPr>
-        <w:t xml:space="preserve"> -&gt; </w:t>
-      </w:r>
-      <w:proofErr w:type="spellStart"/>
-      <w:r>
-        <w:rPr>
-          <w:lang w:val="en-US"/>
-        </w:rPr>
-        <w:t>LeerE</w:t>
-      </w:r>
-      <w:proofErr w:type="spellEnd"/>
-      <w:r>
-        <w:rPr>
-          <w:lang w:val="en-US"/>
-        </w:rPr>
-        <w:t xml:space="preserve"> | </w:t>
-      </w:r>
-      <w:proofErr w:type="spellStart"/>
-      <w:r>
-        <w:rPr>
-          <w:lang w:val="en-US"/>
-        </w:rPr>
-        <w:t>LeerL</w:t>
-      </w:r>
-      <w:proofErr w:type="spellEnd"/>
-      <w:r>
-        <w:rPr>
-          <w:lang w:val="en-US"/>
-        </w:rPr>
-        <w:t>.</w:t>
-      </w:r>
-      <w:proofErr w:type="gramEnd"/>
-    </w:p>
-    <w:p>
-      <w:proofErr w:type="spellStart"/>
-      <w:r>
-        <w:t>LeerE</w:t>
-      </w:r>
-      <w:proofErr w:type="spellEnd"/>
-      <w:r>
-        <w:t xml:space="preserve"> -&gt; </w:t>
-      </w:r>
-      <w:proofErr w:type="spellStart"/>
-      <w:r>
-        <w:t>leerEntero</w:t>
-      </w:r>
-      <w:proofErr w:type="spellEnd"/>
-      <w:r>
-        <w:t xml:space="preserve"> parentesis1</w:t>
-      </w:r>
-      <w:r>
-        <w:t xml:space="preserve"> cadena </w:t>
-      </w:r>
-      <w:r>
-        <w:t>coma id parentesis2</w:t>
-      </w:r>
-      <w:r>
-        <w:t>.</w:t>
-      </w:r>
-    </w:p>
-    <w:p>
-      <w:proofErr w:type="spellStart"/>
-      <w:r>
-        <w:t>LeerL</w:t>
-      </w:r>
-      <w:proofErr w:type="spellEnd"/>
-      <w:r>
-        <w:t xml:space="preserve"> -&gt; </w:t>
-      </w:r>
-      <w:proofErr w:type="spellStart"/>
-      <w:r>
-        <w:t>leerLista</w:t>
-      </w:r>
-      <w:proofErr w:type="spellEnd"/>
-      <w:r>
-        <w:t xml:space="preserve"> parentesis1 cadena coma id parentesis2</w:t>
-      </w:r>
-      <w:r>
-        <w:t>.</w:t>
-      </w:r>
-    </w:p>
-    <w:p>
-      <w:r>
-        <w:t xml:space="preserve">Escritura -&gt; </w:t>
-      </w:r>
-      <w:r>
-        <w:t xml:space="preserve">escribir parentesis1 cadena coma </w:t>
-      </w:r>
-      <w:proofErr w:type="spellStart"/>
-      <w:r>
-        <w:t>Expresion</w:t>
-      </w:r>
-      <w:proofErr w:type="spellEnd"/>
-      <w:r>
-        <w:t xml:space="preserve"> parentesis2.</w:t>
-      </w:r>
-    </w:p>
-    <w:p>
+      <w:proofErr w:type="spellStart"/>
+      <w:r>
+        <w:t>E</w:t>
+      </w:r>
+      <w:r>
+        <w:t>xplista</w:t>
+      </w:r>
+      <w:r>
+        <w:t>oid</w:t>
+      </w:r>
       <w:bookmarkStart w:id="0" w:name="_GoBack"/>
       <w:bookmarkEnd w:id="0"/>
-      <w:r>
-        <w:t xml:space="preserve">Condicional -&gt; si </w:t>
-      </w:r>
-      <w:proofErr w:type="spellStart"/>
-      <w:r>
-        <w:t>Condicion</w:t>
-      </w:r>
-      <w:proofErr w:type="spellEnd"/>
-      <w:r>
-        <w:t xml:space="preserve"> entonces Programa Condicional1.</w:t>
-      </w:r>
-    </w:p>
-    <w:p>
-      <w:r>
-        <w:t>Condicional1 -&gt; fin | sino Programa fin.</w:t>
-      </w:r>
-    </w:p>
-    <w:p>
-      <w:proofErr w:type="spellStart"/>
-      <w:r>
-        <w:t>Condicion</w:t>
-      </w:r>
-      <w:proofErr w:type="spellEnd"/>
-      <w:r>
-        <w:t xml:space="preserve"> -&gt; </w:t>
-      </w:r>
-      <w:proofErr w:type="spellStart"/>
-      <w:r>
-        <w:t>Exparit</w:t>
-      </w:r>
-      <w:proofErr w:type="spellEnd"/>
-      <w:r>
-        <w:t xml:space="preserve"> </w:t>
-      </w:r>
-      <w:proofErr w:type="spellStart"/>
-      <w:r>
-        <w:t>oprel</w:t>
-      </w:r>
-      <w:proofErr w:type="spellEnd"/>
-      <w:r>
-        <w:t xml:space="preserve"> </w:t>
-      </w:r>
-      <w:proofErr w:type="spellStart"/>
-      <w:r>
-        <w:t>Exparit</w:t>
-      </w:r>
-      <w:proofErr w:type="spellEnd"/>
-      <w:r>
-        <w:t xml:space="preserve"> | </w:t>
-      </w:r>
-      <w:proofErr w:type="spellStart"/>
-      <w:r>
-        <w:t>null</w:t>
-      </w:r>
-      <w:proofErr w:type="spellEnd"/>
-      <w:r>
-        <w:t xml:space="preserve"> parentesis1</w:t>
-      </w:r>
-      <w:r>
-        <w:t xml:space="preserve"> </w:t>
-      </w:r>
-      <w:proofErr w:type="spellStart"/>
-      <w:r>
-        <w:t>E</w:t>
-      </w:r>
-      <w:r>
-        <w:t>xplista</w:t>
-      </w:r>
       <w:proofErr w:type="spellEnd"/>
       <w:r>
         <w:t xml:space="preserve"> parentesis2</w:t>
@@ -523,6 +577,11 @@
       </w:r>
     </w:p>
     <w:p>
+      <w:pPr>
+        <w:rPr>
+          <w:b/>
+        </w:rPr>
+      </w:pPr>
       <w:r>
         <w:t xml:space="preserve">Ciclo -&gt; mientras </w:t>
       </w:r>

</xml_diff>